<commit_message>
added read message indication to messages
</commit_message>
<xml_diff>
--- a/final_project_hoa_management/Coding Issues.docx
+++ b/final_project_hoa_management/Coding Issues.docx
@@ -33,11 +33,13 @@
           <w:numId w:val="3"/>
         </w:numPr>
         <w:rPr>
-          <w:lang w:val="en-US"/>
-        </w:rPr>
-      </w:pPr>
-      <w:r>
-        <w:rPr>
+          <w:strike/>
+          <w:lang w:val="en-US"/>
+        </w:rPr>
+      </w:pPr>
+      <w:r>
+        <w:rPr>
+          <w:strike/>
           <w:lang w:val="en-US"/>
         </w:rPr>
         <w:t>Every refresh still requires a re-login</w:t>
@@ -58,7 +60,34 @@
         <w:rPr>
           <w:lang w:val="en-US"/>
         </w:rPr>
-        <w:t>The active pages links on the Navbar component don’t stay highlighted</w:t>
+        <w:t xml:space="preserve">The </w:t>
+      </w:r>
+      <w:r>
+        <w:rPr>
+          <w:strike/>
+          <w:lang w:val="en-US"/>
+        </w:rPr>
+        <w:t>active pages</w:t>
+      </w:r>
+      <w:r>
+        <w:rPr>
+          <w:lang w:val="en-US"/>
+        </w:rPr>
+        <w:t xml:space="preserve"> </w:t>
+      </w:r>
+      <w:r>
+        <w:rPr>
+          <w:lang w:val="en-US"/>
+        </w:rPr>
+        <w:t xml:space="preserve">dashboard </w:t>
+      </w:r>
+      <w:bookmarkStart w:id="0" w:name="_GoBack"/>
+      <w:bookmarkEnd w:id="0"/>
+      <w:r>
+        <w:rPr>
+          <w:lang w:val="en-US"/>
+        </w:rPr>
+        <w:t>links on the Navbar component don’t stay highlighted</w:t>
       </w:r>
     </w:p>
     <w:p>
@@ -360,17 +389,17 @@
           <w:numId w:val="2"/>
         </w:numPr>
         <w:rPr>
-          <w:lang w:val="en-US"/>
-        </w:rPr>
-      </w:pPr>
-      <w:r>
-        <w:rPr>
+          <w:strike/>
+          <w:lang w:val="en-US"/>
+        </w:rPr>
+      </w:pPr>
+      <w:r>
+        <w:rPr>
+          <w:strike/>
           <w:lang w:val="en-US"/>
         </w:rPr>
         <w:t>The messages sort is not working</w:t>
       </w:r>
-      <w:bookmarkStart w:id="0" w:name="_GoBack"/>
-      <w:bookmarkEnd w:id="0"/>
     </w:p>
     <w:p>
       <w:pPr>

</xml_diff>

<commit_message>
a lot of changes
</commit_message>
<xml_diff>
--- a/final_project_hoa_management/Coding Issues.docx
+++ b/final_project_hoa_management/Coding Issues.docx
@@ -81,8 +81,6 @@
         </w:rPr>
         <w:t xml:space="preserve">dashboard </w:t>
       </w:r>
-      <w:bookmarkStart w:id="0" w:name="_GoBack"/>
-      <w:bookmarkEnd w:id="0"/>
       <w:r>
         <w:rPr>
           <w:lang w:val="en-US"/>
@@ -187,11 +185,13 @@
           <w:numId w:val="1"/>
         </w:numPr>
         <w:rPr>
-          <w:lang w:val="en-US"/>
-        </w:rPr>
-      </w:pPr>
-      <w:r>
-        <w:rPr>
+          <w:strike/>
+          <w:lang w:val="en-US"/>
+        </w:rPr>
+      </w:pPr>
+      <w:r>
+        <w:rPr>
+          <w:strike/>
           <w:lang w:val="en-US"/>
         </w:rPr>
         <w:t>isCommitteeMember is not working properly (yes/no true/false)</w:t>
@@ -371,11 +371,13 @@
           <w:numId w:val="2"/>
         </w:numPr>
         <w:rPr>
-          <w:lang w:val="en-US"/>
-        </w:rPr>
-      </w:pPr>
-      <w:r>
-        <w:rPr>
+          <w:strike/>
+          <w:lang w:val="en-US"/>
+        </w:rPr>
+      </w:pPr>
+      <w:r>
+        <w:rPr>
+          <w:strike/>
           <w:lang w:val="en-US"/>
         </w:rPr>
         <w:t>How to deal with the read/unread messages between different users</w:t>
@@ -404,6 +406,46 @@
     <w:p>
       <w:pPr>
         <w:pStyle w:val="ListParagraph"/>
+        <w:numPr>
+          <w:ilvl w:val="0"/>
+          <w:numId w:val="2"/>
+        </w:numPr>
+        <w:rPr>
+          <w:lang w:val="en-US"/>
+        </w:rPr>
+      </w:pPr>
+      <w:r>
+        <w:rPr>
+          <w:lang w:val="en-US"/>
+        </w:rPr>
+        <w:t>E</w:t>
+      </w:r>
+      <w:r>
+        <w:rPr>
+          <w:lang w:val="en-US"/>
+        </w:rPr>
+        <w:t>rror</w:t>
+      </w:r>
+      <w:r>
+        <w:rPr>
+          <w:lang w:val="en-US"/>
+        </w:rPr>
+        <w:t xml:space="preserve"> in console log when adding a new message saying “React does not recognize the </w:t>
+      </w:r>
+      <w:r>
+        <w:rPr>
+          <w:b/>
+          <w:bCs/>
+          <w:i/>
+          <w:iCs/>
+          <w:lang w:val="en-US"/>
+        </w:rPr>
+        <w:t>“handleClose” prop on a DOM element…”</w:t>
+      </w:r>
+    </w:p>
+    <w:p>
+      <w:pPr>
+        <w:pStyle w:val="ListParagraph"/>
         <w:rPr>
           <w:lang w:val="en-US"/>
         </w:rPr>
@@ -447,15 +489,55 @@
           <w:numId w:val="2"/>
         </w:numPr>
         <w:rPr>
-          <w:lang w:val="en-US"/>
-        </w:rPr>
-      </w:pPr>
-      <w:r>
-        <w:rPr>
+          <w:strike/>
+          <w:lang w:val="en-US"/>
+        </w:rPr>
+      </w:pPr>
+      <w:r>
+        <w:rPr>
+          <w:strike/>
           <w:lang w:val="en-US"/>
         </w:rPr>
         <w:t>How to show only for committee members?</w:t>
       </w:r>
+    </w:p>
+    <w:p>
+      <w:pPr>
+        <w:pStyle w:val="ListParagraph"/>
+        <w:numPr>
+          <w:ilvl w:val="0"/>
+          <w:numId w:val="2"/>
+        </w:numPr>
+        <w:rPr>
+          <w:lang w:val="en-US"/>
+        </w:rPr>
+      </w:pPr>
+      <w:r>
+        <w:rPr>
+          <w:lang w:val="en-US"/>
+        </w:rPr>
+        <w:t>Error in console log when creating a new tenant</w:t>
+      </w:r>
+    </w:p>
+    <w:p>
+      <w:pPr>
+        <w:pStyle w:val="ListParagraph"/>
+        <w:numPr>
+          <w:ilvl w:val="0"/>
+          <w:numId w:val="2"/>
+        </w:numPr>
+        <w:rPr>
+          <w:lang w:val="en-US"/>
+        </w:rPr>
+      </w:pPr>
+      <w:r>
+        <w:rPr>
+          <w:lang w:val="en-US"/>
+        </w:rPr>
+        <w:t>Can’t display the community name above the table</w:t>
+      </w:r>
+      <w:bookmarkStart w:id="0" w:name="_GoBack"/>
+      <w:bookmarkEnd w:id="0"/>
     </w:p>
     <w:p>
       <w:pPr>

</xml_diff>

<commit_message>
created an issue page, component and modals
</commit_message>
<xml_diff>
--- a/final_project_hoa_management/Coding Issues.docx
+++ b/final_project_hoa_management/Coding Issues.docx
@@ -189,12 +189,21 @@
           <w:lang w:val="en-US"/>
         </w:rPr>
       </w:pPr>
-      <w:r>
-        <w:rPr>
-          <w:strike/>
-          <w:lang w:val="en-US"/>
-        </w:rPr>
-        <w:t>isCommitteeMember is not working properly (yes/no true/false)</w:t>
+      <w:proofErr w:type="spellStart"/>
+      <w:r>
+        <w:rPr>
+          <w:strike/>
+          <w:lang w:val="en-US"/>
+        </w:rPr>
+        <w:t>isCommitteeMember</w:t>
+      </w:r>
+      <w:proofErr w:type="spellEnd"/>
+      <w:r>
+        <w:rPr>
+          <w:strike/>
+          <w:lang w:val="en-US"/>
+        </w:rPr>
+        <w:t xml:space="preserve"> is not working properly (yes/no true/false)</w:t>
       </w:r>
     </w:p>
     <w:p>
@@ -297,7 +306,31 @@
           <w:strike/>
           <w:lang w:val="en-US"/>
         </w:rPr>
-        <w:t>Cannot read property '_url' of undefined</w:t>
+        <w:t>Cannot read property '_</w:t>
+      </w:r>
+      <w:proofErr w:type="spellStart"/>
+      <w:r>
+        <w:rPr>
+          <w:b/>
+          <w:bCs/>
+          <w:i/>
+          <w:iCs/>
+          <w:strike/>
+          <w:lang w:val="en-US"/>
+        </w:rPr>
+        <w:t>url</w:t>
+      </w:r>
+      <w:proofErr w:type="spellEnd"/>
+      <w:r>
+        <w:rPr>
+          <w:b/>
+          <w:bCs/>
+          <w:i/>
+          <w:iCs/>
+          <w:strike/>
+          <w:lang w:val="en-US"/>
+        </w:rPr>
+        <w:t>' of undefined</w:t>
       </w:r>
       <w:r>
         <w:rPr>
@@ -411,23 +444,27 @@
           <w:numId w:val="2"/>
         </w:numPr>
         <w:rPr>
-          <w:lang w:val="en-US"/>
-        </w:rPr>
-      </w:pPr>
-      <w:r>
-        <w:rPr>
+          <w:strike/>
+          <w:lang w:val="en-US"/>
+        </w:rPr>
+      </w:pPr>
+      <w:r>
+        <w:rPr>
+          <w:strike/>
           <w:lang w:val="en-US"/>
         </w:rPr>
         <w:t>E</w:t>
       </w:r>
       <w:r>
         <w:rPr>
+          <w:strike/>
           <w:lang w:val="en-US"/>
         </w:rPr>
         <w:t>rror</w:t>
       </w:r>
       <w:r>
         <w:rPr>
+          <w:strike/>
           <w:lang w:val="en-US"/>
         </w:rPr>
         <w:t xml:space="preserve"> in console log when adding a new message saying “React does not recognize the </w:t>
@@ -438,9 +475,34 @@
           <w:bCs/>
           <w:i/>
           <w:iCs/>
-          <w:lang w:val="en-US"/>
-        </w:rPr>
-        <w:t>“handleClose” prop on a DOM element…”</w:t>
+          <w:strike/>
+          <w:lang w:val="en-US"/>
+        </w:rPr>
+        <w:t>“</w:t>
+      </w:r>
+      <w:proofErr w:type="spellStart"/>
+      <w:r>
+        <w:rPr>
+          <w:b/>
+          <w:bCs/>
+          <w:i/>
+          <w:iCs/>
+          <w:strike/>
+          <w:lang w:val="en-US"/>
+        </w:rPr>
+        <w:t>handleClose</w:t>
+      </w:r>
+      <w:proofErr w:type="spellEnd"/>
+      <w:r>
+        <w:rPr>
+          <w:b/>
+          <w:bCs/>
+          <w:i/>
+          <w:iCs/>
+          <w:strike/>
+          <w:lang w:val="en-US"/>
+        </w:rPr>
+        <w:t>” prop on a DOM element…”</w:t>
       </w:r>
     </w:p>
     <w:p>
@@ -516,7 +578,15 @@
         <w:rPr>
           <w:lang w:val="en-US"/>
         </w:rPr>
-        <w:t>Error in console log when creating a new tenant</w:t>
+        <w:t>Error in cons</w:t>
+      </w:r>
+      <w:bookmarkStart w:id="0" w:name="_GoBack"/>
+      <w:bookmarkEnd w:id="0"/>
+      <w:r>
+        <w:rPr>
+          <w:lang w:val="en-US"/>
+        </w:rPr>
+        <w:t>ole log when creating a new tenant</w:t>
       </w:r>
     </w:p>
     <w:p>
@@ -527,51 +597,16 @@
           <w:numId w:val="2"/>
         </w:numPr>
         <w:rPr>
-          <w:lang w:val="en-US"/>
-        </w:rPr>
-      </w:pPr>
-      <w:r>
-        <w:rPr>
+          <w:strike/>
+          <w:lang w:val="en-US"/>
+        </w:rPr>
+      </w:pPr>
+      <w:r>
+        <w:rPr>
+          <w:strike/>
           <w:lang w:val="en-US"/>
         </w:rPr>
         <w:t>Can’t display the community name above the table</w:t>
-      </w:r>
-      <w:bookmarkStart w:id="0" w:name="_GoBack"/>
-      <w:bookmarkEnd w:id="0"/>
-    </w:p>
-    <w:p>
-      <w:pPr>
-        <w:rPr>
-          <w:b/>
-          <w:bCs/>
-          <w:sz w:val="28"/>
-          <w:szCs w:val="28"/>
-          <w:u w:val="single"/>
-          <w:lang w:val="en-US"/>
-        </w:rPr>
-      </w:pPr>
-    </w:p>
-    <w:p>
-      <w:pPr>
-        <w:rPr>
-          <w:b/>
-          <w:bCs/>
-          <w:sz w:val="28"/>
-          <w:szCs w:val="28"/>
-          <w:u w:val="single"/>
-          <w:lang w:val="en-US"/>
-        </w:rPr>
-      </w:pPr>
-      <w:r>
-        <w:rPr>
-          <w:b/>
-          <w:bCs/>
-          <w:sz w:val="28"/>
-          <w:szCs w:val="28"/>
-          <w:u w:val="single"/>
-          <w:lang w:val="en-US"/>
-        </w:rPr>
-        <w:t>Voting Page</w:t>
       </w:r>
     </w:p>
     <w:p>
@@ -589,7 +624,74 @@
         <w:rPr>
           <w:lang w:val="en-US"/>
         </w:rPr>
-        <w:t>Understanding how to render the votings as active and ended</w:t>
+        <w:t>How to edit a tenant in parse</w:t>
+      </w:r>
+    </w:p>
+    <w:p>
+      <w:pPr>
+        <w:rPr>
+          <w:b/>
+          <w:bCs/>
+          <w:sz w:val="28"/>
+          <w:szCs w:val="28"/>
+          <w:u w:val="single"/>
+          <w:lang w:val="en-US"/>
+        </w:rPr>
+      </w:pPr>
+    </w:p>
+    <w:p>
+      <w:pPr>
+        <w:rPr>
+          <w:b/>
+          <w:bCs/>
+          <w:sz w:val="28"/>
+          <w:szCs w:val="28"/>
+          <w:u w:val="single"/>
+          <w:lang w:val="en-US"/>
+        </w:rPr>
+      </w:pPr>
+      <w:r>
+        <w:rPr>
+          <w:b/>
+          <w:bCs/>
+          <w:sz w:val="28"/>
+          <w:szCs w:val="28"/>
+          <w:u w:val="single"/>
+          <w:lang w:val="en-US"/>
+        </w:rPr>
+        <w:t>Voting Page</w:t>
+      </w:r>
+    </w:p>
+    <w:p>
+      <w:pPr>
+        <w:pStyle w:val="ListParagraph"/>
+        <w:numPr>
+          <w:ilvl w:val="0"/>
+          <w:numId w:val="2"/>
+        </w:numPr>
+        <w:rPr>
+          <w:lang w:val="en-US"/>
+        </w:rPr>
+      </w:pPr>
+      <w:r>
+        <w:rPr>
+          <w:lang w:val="en-US"/>
+        </w:rPr>
+        <w:t xml:space="preserve">Understanding how to render the </w:t>
+      </w:r>
+      <w:proofErr w:type="spellStart"/>
+      <w:r>
+        <w:rPr>
+          <w:lang w:val="en-US"/>
+        </w:rPr>
+        <w:t>votings</w:t>
+      </w:r>
+      <w:proofErr w:type="spellEnd"/>
+      <w:r>
+        <w:rPr>
+          <w:lang w:val="en-US"/>
+        </w:rPr>
+        <w:t xml:space="preserve"> as active and ended</w:t>
       </w:r>
     </w:p>
     <w:p>

</xml_diff>

<commit_message>
added issue active switch
</commit_message>
<xml_diff>
--- a/final_project_hoa_management/Coding Issues.docx
+++ b/final_project_hoa_management/Coding Issues.docx
@@ -189,21 +189,12 @@
           <w:lang w:val="en-US"/>
         </w:rPr>
       </w:pPr>
-      <w:proofErr w:type="spellStart"/>
-      <w:r>
-        <w:rPr>
-          <w:strike/>
-          <w:lang w:val="en-US"/>
-        </w:rPr>
-        <w:t>isCommitteeMember</w:t>
-      </w:r>
-      <w:proofErr w:type="spellEnd"/>
-      <w:r>
-        <w:rPr>
-          <w:strike/>
-          <w:lang w:val="en-US"/>
-        </w:rPr>
-        <w:t xml:space="preserve"> is not working properly (yes/no true/false)</w:t>
+      <w:r>
+        <w:rPr>
+          <w:strike/>
+          <w:lang w:val="en-US"/>
+        </w:rPr>
+        <w:t>isCommitteeMember is not working properly (yes/no true/false)</w:t>
       </w:r>
     </w:p>
     <w:p>
@@ -306,31 +297,7 @@
           <w:strike/>
           <w:lang w:val="en-US"/>
         </w:rPr>
-        <w:t>Cannot read property '_</w:t>
-      </w:r>
-      <w:proofErr w:type="spellStart"/>
-      <w:r>
-        <w:rPr>
-          <w:b/>
-          <w:bCs/>
-          <w:i/>
-          <w:iCs/>
-          <w:strike/>
-          <w:lang w:val="en-US"/>
-        </w:rPr>
-        <w:t>url</w:t>
-      </w:r>
-      <w:proofErr w:type="spellEnd"/>
-      <w:r>
-        <w:rPr>
-          <w:b/>
-          <w:bCs/>
-          <w:i/>
-          <w:iCs/>
-          <w:strike/>
-          <w:lang w:val="en-US"/>
-        </w:rPr>
-        <w:t>' of undefined</w:t>
+        <w:t>Cannot read property '_url' of undefined</w:t>
       </w:r>
       <w:r>
         <w:rPr>
@@ -478,31 +445,7 @@
           <w:strike/>
           <w:lang w:val="en-US"/>
         </w:rPr>
-        <w:t>“</w:t>
-      </w:r>
-      <w:proofErr w:type="spellStart"/>
-      <w:r>
-        <w:rPr>
-          <w:b/>
-          <w:bCs/>
-          <w:i/>
-          <w:iCs/>
-          <w:strike/>
-          <w:lang w:val="en-US"/>
-        </w:rPr>
-        <w:t>handleClose</w:t>
-      </w:r>
-      <w:proofErr w:type="spellEnd"/>
-      <w:r>
-        <w:rPr>
-          <w:b/>
-          <w:bCs/>
-          <w:i/>
-          <w:iCs/>
-          <w:strike/>
-          <w:lang w:val="en-US"/>
-        </w:rPr>
-        <w:t>” prop on a DOM element…”</w:t>
+        <w:t>“handleClose” prop on a DOM element…”</w:t>
       </w:r>
     </w:p>
     <w:p>
@@ -578,15 +521,7 @@
         <w:rPr>
           <w:lang w:val="en-US"/>
         </w:rPr>
-        <w:t>Error in cons</w:t>
-      </w:r>
-      <w:bookmarkStart w:id="0" w:name="_GoBack"/>
-      <w:bookmarkEnd w:id="0"/>
-      <w:r>
-        <w:rPr>
-          <w:lang w:val="en-US"/>
-        </w:rPr>
-        <w:t>ole log when creating a new tenant</w:t>
+        <w:t>Error in console log when creating a new tenant</w:t>
       </w:r>
     </w:p>
     <w:p>
@@ -659,7 +594,18 @@
           <w:u w:val="single"/>
           <w:lang w:val="en-US"/>
         </w:rPr>
-        <w:t>Voting Page</w:t>
+        <w:t>Issues</w:t>
+      </w:r>
+      <w:r>
+        <w:rPr>
+          <w:b/>
+          <w:bCs/>
+          <w:sz w:val="28"/>
+          <w:szCs w:val="28"/>
+          <w:u w:val="single"/>
+          <w:lang w:val="en-US"/>
+        </w:rPr>
+        <w:t xml:space="preserve"> Page</w:t>
       </w:r>
     </w:p>
     <w:p>
@@ -677,21 +623,62 @@
         <w:rPr>
           <w:lang w:val="en-US"/>
         </w:rPr>
-        <w:t xml:space="preserve">Understanding how to render the </w:t>
-      </w:r>
-      <w:proofErr w:type="spellStart"/>
-      <w:r>
-        <w:rPr>
-          <w:lang w:val="en-US"/>
-        </w:rPr>
-        <w:t>votings</w:t>
-      </w:r>
-      <w:proofErr w:type="spellEnd"/>
-      <w:r>
-        <w:rPr>
-          <w:lang w:val="en-US"/>
-        </w:rPr>
-        <w:t xml:space="preserve"> as active and ended</w:t>
+        <w:t>Find a “Normal” icon</w:t>
+      </w:r>
+      <w:bookmarkStart w:id="0" w:name="_GoBack"/>
+      <w:bookmarkEnd w:id="0"/>
+    </w:p>
+    <w:p>
+      <w:pPr>
+        <w:rPr>
+          <w:b/>
+          <w:bCs/>
+          <w:sz w:val="28"/>
+          <w:szCs w:val="28"/>
+          <w:u w:val="single"/>
+          <w:lang w:val="en-US"/>
+        </w:rPr>
+      </w:pPr>
+    </w:p>
+    <w:p>
+      <w:pPr>
+        <w:rPr>
+          <w:b/>
+          <w:bCs/>
+          <w:sz w:val="28"/>
+          <w:szCs w:val="28"/>
+          <w:u w:val="single"/>
+          <w:lang w:val="en-US"/>
+        </w:rPr>
+      </w:pPr>
+      <w:r>
+        <w:rPr>
+          <w:b/>
+          <w:bCs/>
+          <w:sz w:val="28"/>
+          <w:szCs w:val="28"/>
+          <w:u w:val="single"/>
+          <w:lang w:val="en-US"/>
+        </w:rPr>
+        <w:t>Voting Page</w:t>
+      </w:r>
+    </w:p>
+    <w:p>
+      <w:pPr>
+        <w:pStyle w:val="ListParagraph"/>
+        <w:numPr>
+          <w:ilvl w:val="0"/>
+          <w:numId w:val="2"/>
+        </w:numPr>
+        <w:rPr>
+          <w:lang w:val="en-US"/>
+        </w:rPr>
+      </w:pPr>
+      <w:r>
+        <w:rPr>
+          <w:lang w:val="en-US"/>
+        </w:rPr>
+        <w:t>Understanding how to render the votings as active and ended</w:t>
       </w:r>
     </w:p>
     <w:p>

</xml_diff>